<commit_message>
updated figures and outline
</commit_message>
<xml_diff>
--- a/van_der_Waals_Paper/2023-12-11_outline.docx
+++ b/van_der_Waals_Paper/2023-12-11_outline.docx
@@ -3,12 +3,1375 @@
 <w:document xmlns:wpc="http://schemas.microsoft.com/office/word/2010/wordprocessingCanvas" xmlns:cx="http://schemas.microsoft.com/office/drawing/2014/chartex" xmlns:cx1="http://schemas.microsoft.com/office/drawing/2015/9/8/chartex" xmlns:cx2="http://schemas.microsoft.com/office/drawing/2015/10/21/chartex" xmlns:cx3="http://schemas.microsoft.com/office/drawing/2016/5/9/chartex" xmlns:cx4="http://schemas.microsoft.com/office/drawing/2016/5/10/chartex" xmlns:cx5="http://schemas.microsoft.com/office/drawing/2016/5/11/chartex" xmlns:cx6="http://schemas.microsoft.com/office/drawing/2016/5/12/chartex" xmlns:cx7="http://schemas.microsoft.com/office/drawing/2016/5/13/chartex" xmlns:cx8="http://schemas.microsoft.com/office/drawing/2016/5/14/chartex" xmlns:mc="http://schemas.openxmlformats.org/markup-compatibility/2006" xmlns:aink="http://schemas.microsoft.com/office/drawing/2016/ink" xmlns:am3d="http://schemas.microsoft.com/office/drawing/2017/model3d" xmlns:o="urn:schemas-microsoft-com:office:office" xmlns:oel="http://schemas.microsoft.com/office/2019/extlst" xmlns:r="http://schemas.openxmlformats.org/officeDocument/2006/relationships" xmlns:m="http://schemas.openxmlformats.org/officeDocument/2006/math" xmlns:v="urn:schemas-microsoft-com:vml" xmlns:wp14="http://schemas.microsoft.com/office/word/2010/wordprocessingDrawing" xmlns:wp="http://schemas.openxmlformats.org/drawingml/2006/wordprocessingDrawing" xmlns:w10="urn:schemas-microsoft-com:office:word" xmlns:w="http://schemas.openxmlformats.org/wordprocessingml/2006/main" xmlns:w14="http://schemas.microsoft.com/office/word/2010/wordml" xmlns:w15="http://schemas.microsoft.com/office/word/2012/wordml" xmlns:w16cex="http://schemas.microsoft.com/office/word/2018/wordml/cex" xmlns:w16cid="http://schemas.microsoft.com/office/word/2016/wordml/cid" xmlns:w16="http://schemas.microsoft.com/office/word/2018/wordml" xmlns:w16sdtdh="http://schemas.microsoft.com/office/word/2020/wordml/sdtdatahash" xmlns:w16se="http://schemas.microsoft.com/office/word/2015/wordml/symex" xmlns:wpg="http://schemas.microsoft.com/office/word/2010/wordprocessingGroup" xmlns:wpi="http://schemas.microsoft.com/office/word/2010/wordprocessingInk" xmlns:wne="http://schemas.microsoft.com/office/word/2006/wordml" xmlns:wps="http://schemas.microsoft.com/office/word/2010/wordprocessingShape" mc:Ignorable="w14 w15 w16se w16cid w16 w16cex w16sdtdh wp14">
   <w:body>
     <w:p>
+      <w:pPr>
+        <w:pStyle w:val="Standard"/>
+        <w:rPr>
+          <w:rFonts w:asciiTheme="minorHAnsi" w:hAnsiTheme="minorHAnsi" w:cstheme="minorHAnsi"/>
+          <w:b/>
+          <w:bCs/>
+          <w:sz w:val="22"/>
+          <w:szCs w:val="22"/>
+        </w:rPr>
+      </w:pPr>
+      <w:r>
+        <w:rPr>
+          <w:rFonts w:asciiTheme="minorHAnsi" w:hAnsiTheme="minorHAnsi" w:cstheme="minorHAnsi"/>
+          <w:b/>
+          <w:bCs/>
+          <w:sz w:val="22"/>
+          <w:szCs w:val="22"/>
+        </w:rPr>
+        <w:t>Van der Waals packing facilitates membrane protein association</w:t>
+      </w:r>
+    </w:p>
+    <w:p>
+      <w:pPr>
+        <w:pStyle w:val="Standard"/>
+        <w:rPr>
+          <w:rFonts w:asciiTheme="minorHAnsi" w:hAnsiTheme="minorHAnsi" w:cstheme="minorHAnsi"/>
+          <w:sz w:val="22"/>
+          <w:szCs w:val="22"/>
+        </w:rPr>
+      </w:pPr>
+    </w:p>
+    <w:p>
+      <w:pPr>
+        <w:pStyle w:val="Standard"/>
+        <w:rPr>
+          <w:rFonts w:asciiTheme="minorHAnsi" w:hAnsiTheme="minorHAnsi" w:cstheme="minorHAnsi"/>
+          <w:b/>
+          <w:bCs/>
+          <w:sz w:val="22"/>
+          <w:szCs w:val="22"/>
+        </w:rPr>
+      </w:pPr>
+      <w:r>
+        <w:rPr>
+          <w:rFonts w:asciiTheme="minorHAnsi" w:hAnsiTheme="minorHAnsi" w:cstheme="minorHAnsi"/>
+          <w:b/>
+          <w:bCs/>
+          <w:sz w:val="22"/>
+          <w:szCs w:val="22"/>
+        </w:rPr>
+        <w:t>Abstract</w:t>
+      </w:r>
+    </w:p>
+    <w:p>
+      <w:pPr>
+        <w:pStyle w:val="Standard"/>
+        <w:rPr>
+          <w:rFonts w:asciiTheme="minorHAnsi" w:hAnsiTheme="minorHAnsi" w:cstheme="minorHAnsi"/>
+          <w:sz w:val="22"/>
+          <w:szCs w:val="22"/>
+        </w:rPr>
+      </w:pPr>
+      <w:r>
+        <w:rPr>
+          <w:rFonts w:asciiTheme="minorHAnsi" w:hAnsiTheme="minorHAnsi" w:cstheme="minorHAnsi"/>
+          <w:sz w:val="22"/>
+          <w:szCs w:val="22"/>
+        </w:rPr>
+        <w:t xml:space="preserve">    - TBD</w:t>
+      </w:r>
+    </w:p>
+    <w:p>
+      <w:pPr>
+        <w:pStyle w:val="Standard"/>
+        <w:rPr>
+          <w:rFonts w:asciiTheme="minorHAnsi" w:hAnsiTheme="minorHAnsi" w:cstheme="minorHAnsi"/>
+          <w:sz w:val="22"/>
+          <w:szCs w:val="22"/>
+        </w:rPr>
+      </w:pPr>
+      <w:r>
+        <w:rPr>
+          <w:rFonts w:asciiTheme="minorHAnsi" w:hAnsiTheme="minorHAnsi" w:cstheme="minorHAnsi"/>
+          <w:sz w:val="22"/>
+          <w:szCs w:val="22"/>
+        </w:rPr>
+        <w:t>- Start calling figures by a descriptive name instead of by numbers so that it’s easier to move them around later</w:t>
+      </w:r>
+    </w:p>
+    <w:p>
+      <w:pPr>
+        <w:pStyle w:val="Standard"/>
+        <w:rPr>
+          <w:rFonts w:asciiTheme="minorHAnsi" w:hAnsiTheme="minorHAnsi" w:cstheme="minorHAnsi"/>
+          <w:sz w:val="22"/>
+          <w:szCs w:val="22"/>
+        </w:rPr>
+      </w:pPr>
+      <w:r>
+        <w:rPr>
+          <w:rFonts w:asciiTheme="minorHAnsi" w:hAnsiTheme="minorHAnsi" w:cstheme="minorHAnsi"/>
+          <w:sz w:val="22"/>
+          <w:szCs w:val="22"/>
+        </w:rPr>
+        <w:t xml:space="preserve">- Start bulletting </w:t>
+      </w:r>
+      <w:r>
+        <w:rPr>
+          <w:rFonts w:asciiTheme="minorHAnsi" w:hAnsiTheme="minorHAnsi" w:cstheme="minorHAnsi"/>
+          <w:sz w:val="22"/>
+          <w:szCs w:val="22"/>
+        </w:rPr>
+        <w:t>the story</w:t>
+      </w:r>
+    </w:p>
+    <w:p>
+      <w:pPr>
+        <w:pStyle w:val="Standard"/>
+        <w:rPr>
+          <w:rFonts w:asciiTheme="minorHAnsi" w:hAnsiTheme="minorHAnsi" w:cstheme="minorHAnsi"/>
+          <w:sz w:val="22"/>
+          <w:szCs w:val="22"/>
+        </w:rPr>
+      </w:pPr>
+    </w:p>
+    <w:p>
+      <w:pPr>
+        <w:pStyle w:val="Standard"/>
+        <w:rPr>
+          <w:rFonts w:asciiTheme="minorHAnsi" w:hAnsiTheme="minorHAnsi" w:cstheme="minorHAnsi"/>
+          <w:b/>
+          <w:bCs/>
+          <w:sz w:val="22"/>
+          <w:szCs w:val="22"/>
+        </w:rPr>
+      </w:pPr>
+      <w:r>
+        <w:rPr>
+          <w:rFonts w:asciiTheme="minorHAnsi" w:hAnsiTheme="minorHAnsi" w:cstheme="minorHAnsi"/>
+          <w:b/>
+          <w:bCs/>
+          <w:sz w:val="22"/>
+          <w:szCs w:val="22"/>
+        </w:rPr>
+        <w:t>Graphical Abstract</w:t>
+      </w:r>
+    </w:p>
+    <w:p>
+      <w:pPr>
+        <w:pStyle w:val="Standard"/>
+        <w:rPr>
+          <w:rFonts w:asciiTheme="minorHAnsi" w:hAnsiTheme="minorHAnsi" w:cstheme="minorHAnsi"/>
+          <w:sz w:val="22"/>
+          <w:szCs w:val="22"/>
+        </w:rPr>
+      </w:pPr>
+      <w:r>
+        <w:rPr>
+          <w:rFonts w:asciiTheme="minorHAnsi" w:hAnsiTheme="minorHAnsi" w:cstheme="minorHAnsi"/>
+          <w:sz w:val="22"/>
+          <w:szCs w:val="22"/>
+        </w:rPr>
+        <w:t xml:space="preserve">    - Have a nice figure of how my design algorithm works, maybe tie it into the figure 1 (extracted geometries), finally output the protein and show fluorescence</w:t>
+      </w:r>
+    </w:p>
+    <w:p>
+      <w:pPr>
+        <w:pStyle w:val="Standard"/>
+        <w:rPr>
+          <w:rFonts w:asciiTheme="minorHAnsi" w:hAnsiTheme="minorHAnsi" w:cstheme="minorHAnsi"/>
+          <w:sz w:val="22"/>
+          <w:szCs w:val="22"/>
+        </w:rPr>
+      </w:pPr>
+      <w:r>
+        <w:rPr>
+          <w:rFonts w:asciiTheme="minorHAnsi" w:hAnsiTheme="minorHAnsi" w:cstheme="minorHAnsi"/>
+          <w:sz w:val="22"/>
+          <w:szCs w:val="22"/>
+        </w:rPr>
+        <w:t xml:space="preserve">        - I also think visually for my presentation, having some sort of pymol driven video would be nice</w:t>
+      </w:r>
+    </w:p>
+    <w:p>
+      <w:pPr>
+        <w:pStyle w:val="Standard"/>
+        <w:rPr>
+          <w:rFonts w:asciiTheme="minorHAnsi" w:hAnsiTheme="minorHAnsi" w:cstheme="minorHAnsi"/>
+          <w:sz w:val="22"/>
+          <w:szCs w:val="22"/>
+        </w:rPr>
+      </w:pPr>
+    </w:p>
+    <w:p>
+      <w:pPr>
+        <w:pStyle w:val="Standard"/>
+        <w:rPr>
+          <w:rFonts w:asciiTheme="minorHAnsi" w:hAnsiTheme="minorHAnsi" w:cstheme="minorHAnsi"/>
+          <w:b/>
+          <w:bCs/>
+          <w:sz w:val="22"/>
+          <w:szCs w:val="22"/>
+        </w:rPr>
+      </w:pPr>
+      <w:r>
+        <w:rPr>
+          <w:rFonts w:asciiTheme="minorHAnsi" w:hAnsiTheme="minorHAnsi" w:cstheme="minorHAnsi"/>
+          <w:b/>
+          <w:bCs/>
+          <w:sz w:val="22"/>
+          <w:szCs w:val="22"/>
+        </w:rPr>
+        <w:t>Premise/Intro</w:t>
+      </w:r>
+    </w:p>
+    <w:p>
+      <w:pPr>
+        <w:pStyle w:val="Standard"/>
+        <w:rPr>
+          <w:rFonts w:asciiTheme="minorHAnsi" w:hAnsiTheme="minorHAnsi" w:cstheme="minorHAnsi"/>
+          <w:sz w:val="22"/>
+          <w:szCs w:val="22"/>
+        </w:rPr>
+      </w:pPr>
+      <w:r>
+        <w:rPr>
+          <w:rFonts w:asciiTheme="minorHAnsi" w:hAnsiTheme="minorHAnsi" w:cstheme="minorHAnsi"/>
+          <w:sz w:val="22"/>
+          <w:szCs w:val="22"/>
+        </w:rPr>
+        <w:t xml:space="preserve">    - packing contribution to folding and association in membrane proteins is not well understood</w:t>
+      </w:r>
+    </w:p>
+    <w:p>
+      <w:pPr>
+        <w:pStyle w:val="Standard"/>
+        <w:rPr>
+          <w:rFonts w:asciiTheme="minorHAnsi" w:hAnsiTheme="minorHAnsi" w:cstheme="minorHAnsi"/>
+          <w:sz w:val="22"/>
+          <w:szCs w:val="22"/>
+        </w:rPr>
+      </w:pPr>
+      <w:r>
+        <w:rPr>
+          <w:rFonts w:asciiTheme="minorHAnsi" w:hAnsiTheme="minorHAnsi" w:cstheme="minorHAnsi"/>
+          <w:sz w:val="22"/>
+          <w:szCs w:val="22"/>
+        </w:rPr>
+        <w:t xml:space="preserve">    - Look at other vdW and design papers to see how they structure this; Mravic et al. in particular</w:t>
+      </w:r>
+    </w:p>
+    <w:p>
+      <w:pPr>
+        <w:pStyle w:val="Standard"/>
+        <w:rPr>
+          <w:rFonts w:asciiTheme="minorHAnsi" w:hAnsiTheme="minorHAnsi" w:cstheme="minorHAnsi"/>
+          <w:sz w:val="22"/>
+          <w:szCs w:val="22"/>
+        </w:rPr>
+      </w:pPr>
+      <w:r>
+        <w:rPr>
+          <w:rFonts w:asciiTheme="minorHAnsi" w:hAnsiTheme="minorHAnsi" w:cstheme="minorHAnsi"/>
+          <w:sz w:val="22"/>
+          <w:szCs w:val="22"/>
+        </w:rPr>
+        <w:t xml:space="preserve">    - other forces have been studied using dimers as a tractable model system</w:t>
+      </w:r>
+    </w:p>
+    <w:p>
+      <w:pPr>
+        <w:pStyle w:val="Standard"/>
+        <w:rPr>
+          <w:rFonts w:asciiTheme="minorHAnsi" w:hAnsiTheme="minorHAnsi" w:cstheme="minorHAnsi"/>
+          <w:sz w:val="22"/>
+          <w:szCs w:val="22"/>
+        </w:rPr>
+      </w:pPr>
+      <w:r>
+        <w:rPr>
+          <w:rFonts w:asciiTheme="minorHAnsi" w:hAnsiTheme="minorHAnsi" w:cstheme="minorHAnsi"/>
+          <w:sz w:val="22"/>
+          <w:szCs w:val="22"/>
+        </w:rPr>
+        <w:t xml:space="preserve">    - protein design as a tool to study dimeric protein-protein interactions in a variety of systems</w:t>
+      </w:r>
+    </w:p>
+    <w:p>
+      <w:pPr>
+        <w:pStyle w:val="Standard"/>
+        <w:rPr>
+          <w:rFonts w:asciiTheme="minorHAnsi" w:hAnsiTheme="minorHAnsi" w:cstheme="minorHAnsi"/>
+          <w:sz w:val="22"/>
+          <w:szCs w:val="22"/>
+        </w:rPr>
+      </w:pPr>
+      <w:r>
+        <w:rPr>
+          <w:rFonts w:asciiTheme="minorHAnsi" w:hAnsiTheme="minorHAnsi" w:cstheme="minorHAnsi"/>
+          <w:sz w:val="22"/>
+          <w:szCs w:val="22"/>
+        </w:rPr>
+        <w:t>- packing is a required feature, but not necessarily a driving force (bowie: cost of void is similar to voids in soluble; trading protein-protein interaction for lipid could mean that it’s necessary vs a driving force)</w:t>
+      </w:r>
+    </w:p>
+    <w:p>
+      <w:pPr>
+        <w:pStyle w:val="Standard"/>
+        <w:rPr>
+          <w:rFonts w:asciiTheme="minorHAnsi" w:hAnsiTheme="minorHAnsi" w:cstheme="minorHAnsi"/>
+          <w:sz w:val="22"/>
+          <w:szCs w:val="22"/>
+        </w:rPr>
+      </w:pPr>
+      <w:r>
+        <w:rPr>
+          <w:rFonts w:asciiTheme="minorHAnsi" w:hAnsiTheme="minorHAnsi" w:cstheme="minorHAnsi"/>
+          <w:sz w:val="22"/>
+          <w:szCs w:val="22"/>
+        </w:rPr>
+        <w:t>- mention protein-protein packing vs protein-lipid packing</w:t>
+      </w:r>
+    </w:p>
+    <w:p>
+      <w:pPr>
+        <w:pStyle w:val="Standard"/>
+        <w:rPr>
+          <w:rFonts w:asciiTheme="minorHAnsi" w:hAnsiTheme="minorHAnsi" w:cstheme="minorHAnsi"/>
+          <w:sz w:val="22"/>
+          <w:szCs w:val="22"/>
+        </w:rPr>
+      </w:pPr>
+      <w:r>
+        <w:rPr>
+          <w:rFonts w:asciiTheme="minorHAnsi" w:hAnsiTheme="minorHAnsi" w:cstheme="minorHAnsi"/>
+          <w:sz w:val="22"/>
+          <w:szCs w:val="22"/>
+        </w:rPr>
+        <w:t xml:space="preserve">- taking a thermodynamic approach, </w:t>
+      </w:r>
+    </w:p>
+    <w:p>
+      <w:pPr>
+        <w:pStyle w:val="Standard"/>
+        <w:rPr>
+          <w:rFonts w:asciiTheme="minorHAnsi" w:hAnsiTheme="minorHAnsi" w:cstheme="minorHAnsi"/>
+          <w:sz w:val="22"/>
+          <w:szCs w:val="22"/>
+        </w:rPr>
+      </w:pPr>
+      <w:r>
+        <w:rPr>
+          <w:rFonts w:asciiTheme="minorHAnsi" w:hAnsiTheme="minorHAnsi" w:cstheme="minorHAnsi"/>
+          <w:sz w:val="22"/>
+          <w:szCs w:val="22"/>
+        </w:rPr>
+        <w:t>- may also need to talk a bit about the balance with entropy</w:t>
+      </w:r>
+    </w:p>
+    <w:p>
+      <w:pPr>
+        <w:pStyle w:val="Standard"/>
+        <w:rPr>
+          <w:rFonts w:asciiTheme="minorHAnsi" w:hAnsiTheme="minorHAnsi" w:cstheme="minorHAnsi"/>
+          <w:sz w:val="22"/>
+          <w:szCs w:val="22"/>
+        </w:rPr>
+      </w:pPr>
+      <w:r>
+        <w:rPr>
+          <w:rFonts w:asciiTheme="minorHAnsi" w:hAnsiTheme="minorHAnsi" w:cstheme="minorHAnsi"/>
+          <w:sz w:val="22"/>
+          <w:szCs w:val="22"/>
+        </w:rPr>
+        <w:t>- Make this part more detailed outline that lays out the premise/question and mentions a hint of the strategy in the introduction</w:t>
+      </w:r>
+    </w:p>
+    <w:p>
+      <w:pPr>
+        <w:pStyle w:val="Standard"/>
+        <w:rPr>
+          <w:rFonts w:asciiTheme="minorHAnsi" w:hAnsiTheme="minorHAnsi" w:cstheme="minorHAnsi"/>
+          <w:sz w:val="22"/>
+          <w:szCs w:val="22"/>
+        </w:rPr>
+      </w:pPr>
+    </w:p>
+    <w:p>
+      <w:pPr>
+        <w:pStyle w:val="Standard"/>
+        <w:rPr>
+          <w:rFonts w:asciiTheme="minorHAnsi" w:hAnsiTheme="minorHAnsi" w:cstheme="minorHAnsi"/>
+          <w:b/>
+          <w:bCs/>
+          <w:sz w:val="22"/>
+          <w:szCs w:val="22"/>
+        </w:rPr>
+      </w:pPr>
+      <w:r>
+        <w:rPr>
+          <w:rFonts w:asciiTheme="minorHAnsi" w:hAnsiTheme="minorHAnsi" w:cstheme="minorHAnsi"/>
+          <w:b/>
+          <w:bCs/>
+          <w:sz w:val="22"/>
+          <w:szCs w:val="22"/>
+        </w:rPr>
+        <w:t>Figure 1</w:t>
+      </w:r>
+    </w:p>
+    <w:p>
+      <w:pPr>
+        <w:pStyle w:val="Standard"/>
+        <w:rPr>
+          <w:rFonts w:asciiTheme="minorHAnsi" w:hAnsiTheme="minorHAnsi" w:cstheme="minorHAnsi"/>
+          <w:b/>
+          <w:bCs/>
+          <w:sz w:val="22"/>
+          <w:szCs w:val="22"/>
+        </w:rPr>
+      </w:pPr>
       <w:r>
         <w:rPr>
           <w:noProof/>
         </w:rPr>
+        <w:lastRenderedPageBreak/>
         <w:drawing>
-          <wp:inline distT="0" distB="0" distL="0" distR="0" wp14:anchorId="147391A8" wp14:editId="1EEB9263">
+          <wp:inline distT="0" distB="0" distL="0" distR="0" wp14:anchorId="31A32437" wp14:editId="5AB12AD8">
+            <wp:extent cx="5943600" cy="3901440"/>
+            <wp:effectExtent l="0" t="0" r="0" b="0"/>
+            <wp:docPr id="59135253" name="Picture 1" descr="A diagram of a graph&#10;&#10;Description automatically generated with medium confidence"/>
+            <wp:cNvGraphicFramePr>
+              <a:graphicFrameLocks xmlns:a="http://schemas.openxmlformats.org/drawingml/2006/main" noChangeAspect="1"/>
+            </wp:cNvGraphicFramePr>
+            <a:graphic xmlns:a="http://schemas.openxmlformats.org/drawingml/2006/main">
+              <a:graphicData uri="http://schemas.openxmlformats.org/drawingml/2006/picture">
+                <pic:pic xmlns:pic="http://schemas.openxmlformats.org/drawingml/2006/picture">
+                  <pic:nvPicPr>
+                    <pic:cNvPr id="59135253" name="Picture 1" descr="A diagram of a graph&#10;&#10;Description automatically generated with medium confidence"/>
+                    <pic:cNvPicPr>
+                      <a:picLocks noChangeAspect="1" noChangeArrowheads="1"/>
+                    </pic:cNvPicPr>
+                  </pic:nvPicPr>
+                  <pic:blipFill>
+                    <a:blip r:embed="rId5">
+                      <a:extLst>
+                        <a:ext uri="{28A0092B-C50C-407E-A947-70E740481C1C}">
+                          <a14:useLocalDpi xmlns:a14="http://schemas.microsoft.com/office/drawing/2010/main" val="0"/>
+                        </a:ext>
+                      </a:extLst>
+                    </a:blip>
+                    <a:srcRect/>
+                    <a:stretch>
+                      <a:fillRect/>
+                    </a:stretch>
+                  </pic:blipFill>
+                  <pic:spPr bwMode="auto">
+                    <a:xfrm>
+                      <a:off x="0" y="0"/>
+                      <a:ext cx="5943600" cy="3901440"/>
+                    </a:xfrm>
+                    <a:prstGeom prst="rect">
+                      <a:avLst/>
+                    </a:prstGeom>
+                    <a:noFill/>
+                    <a:ln>
+                      <a:noFill/>
+                    </a:ln>
+                  </pic:spPr>
+                </pic:pic>
+              </a:graphicData>
+            </a:graphic>
+          </wp:inline>
+        </w:drawing>
+      </w:r>
+    </w:p>
+    <w:p>
+      <w:pPr>
+        <w:jc w:val="both"/>
+      </w:pPr>
+      <w:r>
+        <w:t>Figure 1. Membrane protein dimer design. (a) Helices within close contact (define how) were extracted from all membrane protein dimers submitted to the PDB in (date; 2019). Orientations of Proteins in membranes (OPM, cite) was used to only choose the proteins found in membranes. These geometric terms are plotted and overlaid over the density of these in space. (b) Design algorithm…</w:t>
+      </w:r>
+    </w:p>
+    <w:p>
+      <w:pPr>
+        <w:pStyle w:val="ListParagraph"/>
+        <w:numPr>
+          <w:ilvl w:val="0"/>
+          <w:numId w:val="1"/>
+        </w:numPr>
+        <w:rPr>
+          <w:rFonts w:cstheme="minorHAnsi"/>
+        </w:rPr>
+      </w:pPr>
+      <w:r>
+        <w:rPr>
+          <w:rFonts w:cstheme="minorHAnsi"/>
+        </w:rPr>
+        <w:t>Membrane protein design using the membrane protein geometric landscape from the pdb:</w:t>
+      </w:r>
+    </w:p>
+    <w:p>
+      <w:pPr>
+        <w:pStyle w:val="ListParagraph"/>
+        <w:numPr>
+          <w:ilvl w:val="1"/>
+          <w:numId w:val="1"/>
+        </w:numPr>
+        <w:rPr>
+          <w:rFonts w:cstheme="minorHAnsi"/>
+        </w:rPr>
+      </w:pPr>
+      <w:r>
+        <w:rPr>
+          <w:rFonts w:cstheme="minorHAnsi"/>
+        </w:rPr>
+        <w:t>X proteins were extracted from orientations in membrane proteins</w:t>
+      </w:r>
+    </w:p>
+    <w:p>
+      <w:pPr>
+        <w:pStyle w:val="ListParagraph"/>
+        <w:numPr>
+          <w:ilvl w:val="1"/>
+          <w:numId w:val="1"/>
+        </w:numPr>
+        <w:rPr>
+          <w:rFonts w:cstheme="minorHAnsi"/>
+        </w:rPr>
+      </w:pPr>
+      <w:r>
+        <w:rPr>
+          <w:rFonts w:cstheme="minorHAnsi"/>
+        </w:rPr>
+        <w:t>Any two helices in close contact (define) were extracted from each membrane protein structure (total number), and the helical geometric information was extracted using MSL</w:t>
+      </w:r>
+    </w:p>
+    <w:p>
+      <w:pPr>
+        <w:pStyle w:val="ListParagraph"/>
+        <w:numPr>
+          <w:ilvl w:val="1"/>
+          <w:numId w:val="1"/>
+        </w:numPr>
+        <w:rPr>
+          <w:rFonts w:cstheme="minorHAnsi"/>
+        </w:rPr>
+      </w:pPr>
+      <w:r>
+        <w:rPr>
+          <w:rFonts w:cstheme="minorHAnsi"/>
+        </w:rPr>
+        <w:t>These helical geometries were used to determine a density plot of the potential designable space for membrane protein dimer geometries (figure)</w:t>
+      </w:r>
+    </w:p>
+    <w:p>
+      <w:pPr>
+        <w:pStyle w:val="ListParagraph"/>
+        <w:numPr>
+          <w:ilvl w:val="1"/>
+          <w:numId w:val="1"/>
+        </w:numPr>
+        <w:rPr>
+          <w:rFonts w:cstheme="minorHAnsi"/>
+        </w:rPr>
+      </w:pPr>
+      <w:r>
+        <w:rPr>
+          <w:rFonts w:cstheme="minorHAnsi"/>
+        </w:rPr>
+        <w:t>Protein design using MSL (need to decide how much detail here; most should go into methods)</w:t>
+      </w:r>
+    </w:p>
+    <w:p>
+      <w:pPr>
+        <w:pStyle w:val="ListParagraph"/>
+        <w:numPr>
+          <w:ilvl w:val="1"/>
+          <w:numId w:val="1"/>
+        </w:numPr>
+        <w:rPr>
+          <w:rFonts w:cstheme="minorHAnsi"/>
+        </w:rPr>
+      </w:pPr>
+      <w:r>
+        <w:rPr>
+          <w:rFonts w:cstheme="minorHAnsi"/>
+        </w:rPr>
+        <w:t>Designed x proteins with a range of expected stabilities</w:t>
+      </w:r>
+    </w:p>
+    <w:p>
+      <w:pPr>
+        <w:pStyle w:val="ListParagraph"/>
+        <w:numPr>
+          <w:ilvl w:val="1"/>
+          <w:numId w:val="1"/>
+        </w:numPr>
+        <w:rPr>
+          <w:rFonts w:cstheme="minorHAnsi"/>
+        </w:rPr>
+      </w:pPr>
+      <w:r>
+        <w:rPr>
+          <w:rFonts w:cstheme="minorHAnsi"/>
+        </w:rPr>
+        <w:t>Talk about the design regions (GAS, right, left)</w:t>
+      </w:r>
+    </w:p>
+    <w:p>
+      <w:pPr>
+        <w:pStyle w:val="ListParagraph"/>
+        <w:numPr>
+          <w:ilvl w:val="1"/>
+          <w:numId w:val="1"/>
+        </w:numPr>
+        <w:rPr>
+          <w:rFonts w:cstheme="minorHAnsi"/>
+        </w:rPr>
+      </w:pPr>
+      <w:r>
+        <w:rPr>
+          <w:rFonts w:cstheme="minorHAnsi"/>
+        </w:rPr>
+        <w:t>Have representations of each of the designs from the front and side view</w:t>
+      </w:r>
+    </w:p>
+    <w:p>
+      <w:pPr>
+        <w:pStyle w:val="ListParagraph"/>
+        <w:numPr>
+          <w:ilvl w:val="0"/>
+          <w:numId w:val="1"/>
+        </w:numPr>
+        <w:rPr>
+          <w:rFonts w:cstheme="minorHAnsi"/>
+        </w:rPr>
+      </w:pPr>
+      <w:r>
+        <w:rPr>
+          <w:rFonts w:cstheme="minorHAnsi"/>
+        </w:rPr>
+        <w:t>Maybe add an oval around each of the design sections corresponding to the colors that are later in the figures</w:t>
+      </w:r>
+    </w:p>
+    <w:p>
+      <w:pPr>
+        <w:rPr>
+          <w:rFonts w:cstheme="minorHAnsi"/>
+          <w:b/>
+          <w:bCs/>
+        </w:rPr>
+      </w:pPr>
+      <w:r>
+        <w:rPr>
+          <w:rFonts w:cstheme="minorHAnsi"/>
+          <w:b/>
+          <w:bCs/>
+        </w:rPr>
+        <w:t>Figure 2</w:t>
+      </w:r>
+    </w:p>
+    <w:p>
+      <w:pPr>
+        <w:rPr>
+          <w:rFonts w:cstheme="minorHAnsi"/>
+        </w:rPr>
+      </w:pPr>
+      <w:r>
+        <w:rPr>
+          <w:b/>
+          <w:bCs/>
+          <w:noProof/>
+        </w:rPr>
+        <w:lastRenderedPageBreak/>
+        <w:drawing>
+          <wp:anchor distT="0" distB="0" distL="114300" distR="114300" simplePos="0" relativeHeight="251659264" behindDoc="0" locked="0" layoutInCell="1" allowOverlap="1" wp14:anchorId="59C58AA4" wp14:editId="0A649E2E">
+            <wp:simplePos x="0" y="0"/>
+            <wp:positionH relativeFrom="column">
+              <wp:posOffset>0</wp:posOffset>
+            </wp:positionH>
+            <wp:positionV relativeFrom="paragraph">
+              <wp:posOffset>289560</wp:posOffset>
+            </wp:positionV>
+            <wp:extent cx="3253736" cy="2881631"/>
+            <wp:effectExtent l="0" t="0" r="3814" b="0"/>
+            <wp:wrapTight wrapText="bothSides">
+              <wp:wrapPolygon edited="0">
+                <wp:start x="0" y="0"/>
+                <wp:lineTo x="0" y="21419"/>
+                <wp:lineTo x="21503" y="21419"/>
+                <wp:lineTo x="21503" y="0"/>
+                <wp:lineTo x="0" y="0"/>
+              </wp:wrapPolygon>
+            </wp:wrapTight>
+            <wp:docPr id="1157181321" name="Picture 721973887" descr="A diagram of a dna sequence&#10;&#10;Description automatically generated"/>
+            <wp:cNvGraphicFramePr/>
+            <a:graphic xmlns:a="http://schemas.openxmlformats.org/drawingml/2006/main">
+              <a:graphicData uri="http://schemas.openxmlformats.org/drawingml/2006/picture">
+                <pic:pic xmlns:pic="http://schemas.openxmlformats.org/drawingml/2006/picture">
+                  <pic:nvPicPr>
+                    <pic:cNvPr id="0" name=""/>
+                    <pic:cNvPicPr/>
+                  </pic:nvPicPr>
+                  <pic:blipFill>
+                    <a:blip r:embed="rId6">
+                      <a:lum/>
+                      <a:alphaModFix/>
+                    </a:blip>
+                    <a:srcRect l="8212" b="39368"/>
+                    <a:stretch>
+                      <a:fillRect/>
+                    </a:stretch>
+                  </pic:blipFill>
+                  <pic:spPr>
+                    <a:xfrm>
+                      <a:off x="0" y="0"/>
+                      <a:ext cx="3253736" cy="2881631"/>
+                    </a:xfrm>
+                    <a:prstGeom prst="rect">
+                      <a:avLst/>
+                    </a:prstGeom>
+                    <a:noFill/>
+                    <a:ln>
+                      <a:noFill/>
+                      <a:prstDash/>
+                    </a:ln>
+                  </pic:spPr>
+                </pic:pic>
+              </a:graphicData>
+            </a:graphic>
+          </wp:anchor>
+        </w:drawing>
+      </w:r>
+      <w:r>
+        <w:rPr>
+          <w:b/>
+          <w:bCs/>
+          <w:noProof/>
+        </w:rPr>
+        <w:drawing>
+          <wp:anchor distT="0" distB="0" distL="114300" distR="114300" simplePos="0" relativeHeight="251660288" behindDoc="0" locked="0" layoutInCell="1" allowOverlap="1" wp14:anchorId="51151411" wp14:editId="30AFA359">
+            <wp:simplePos x="0" y="0"/>
+            <wp:positionH relativeFrom="margin">
+              <wp:posOffset>3470275</wp:posOffset>
+            </wp:positionH>
+            <wp:positionV relativeFrom="paragraph">
+              <wp:posOffset>807085</wp:posOffset>
+            </wp:positionV>
+            <wp:extent cx="2849727" cy="1678289"/>
+            <wp:effectExtent l="0" t="0" r="7773" b="0"/>
+            <wp:wrapTight wrapText="bothSides">
+              <wp:wrapPolygon edited="0">
+                <wp:start x="0" y="0"/>
+                <wp:lineTo x="0" y="21338"/>
+                <wp:lineTo x="21518" y="21338"/>
+                <wp:lineTo x="21518" y="0"/>
+                <wp:lineTo x="0" y="0"/>
+              </wp:wrapPolygon>
+            </wp:wrapTight>
+            <wp:docPr id="1575459200" name="Picture 2" descr="A diagram of a dna sequence&#10;&#10;Description automatically generated"/>
+            <wp:cNvGraphicFramePr/>
+            <a:graphic xmlns:a="http://schemas.openxmlformats.org/drawingml/2006/main">
+              <a:graphicData uri="http://schemas.openxmlformats.org/drawingml/2006/picture">
+                <pic:pic xmlns:pic="http://schemas.openxmlformats.org/drawingml/2006/picture">
+                  <pic:nvPicPr>
+                    <pic:cNvPr id="0" name=""/>
+                    <pic:cNvPicPr/>
+                  </pic:nvPicPr>
+                  <pic:blipFill>
+                    <a:blip r:embed="rId7">
+                      <a:lum/>
+                      <a:alphaModFix/>
+                    </a:blip>
+                    <a:srcRect l="8196" t="59676"/>
+                    <a:stretch>
+                      <a:fillRect/>
+                    </a:stretch>
+                  </pic:blipFill>
+                  <pic:spPr>
+                    <a:xfrm>
+                      <a:off x="0" y="0"/>
+                      <a:ext cx="2849727" cy="1678289"/>
+                    </a:xfrm>
+                    <a:prstGeom prst="rect">
+                      <a:avLst/>
+                    </a:prstGeom>
+                    <a:noFill/>
+                    <a:ln>
+                      <a:noFill/>
+                      <a:prstDash/>
+                    </a:ln>
+                  </pic:spPr>
+                </pic:pic>
+              </a:graphicData>
+            </a:graphic>
+          </wp:anchor>
+        </w:drawing>
+      </w:r>
+    </w:p>
+    <w:p>
+      <w:pPr>
+        <w:rPr>
+          <w:rFonts w:cstheme="minorHAnsi"/>
+        </w:rPr>
+      </w:pPr>
+    </w:p>
+    <w:p>
+      <w:pPr>
+        <w:rPr>
+          <w:rFonts w:cstheme="minorHAnsi"/>
+        </w:rPr>
+      </w:pPr>
+    </w:p>
+    <w:p>
+      <w:pPr>
+        <w:rPr>
+          <w:rFonts w:cstheme="minorHAnsi"/>
+          <w:b/>
+          <w:bCs/>
+        </w:rPr>
+      </w:pPr>
+    </w:p>
+    <w:p>
+      <w:pPr>
+        <w:rPr>
+          <w:rFonts w:cstheme="minorHAnsi"/>
+          <w:b/>
+          <w:bCs/>
+        </w:rPr>
+      </w:pPr>
+    </w:p>
+    <w:p>
+      <w:pPr>
+        <w:rPr>
+          <w:rFonts w:cstheme="minorHAnsi"/>
+          <w:b/>
+          <w:bCs/>
+        </w:rPr>
+      </w:pPr>
+    </w:p>
+    <w:p>
+      <w:pPr>
+        <w:jc w:val="both"/>
+      </w:pPr>
+      <w:r>
+        <w:t>Figure 2. Controlling for expression and insertion variability. (a) [Design algorithm name] was run on a poly-leucine backbone, allowing for 8 variable amino acid positions. GASright and right handed positions are identical, while left handed positions are based on knobs into holes packing motifs found within coiled coils. (b) TOXGREEN fuses the designed protein to maltose binding protein (MBP) in the periplasm and ToxR, a dimeric transcription factor, in the cytoplasm. Dimerization of designs results in the dimerization of ToxR, and subsequently the transcription and translation of GFP as a readout of association strength.</w:t>
+      </w:r>
+    </w:p>
+    <w:p>
+      <w:pPr>
+        <w:pStyle w:val="ListParagraph"/>
+        <w:numPr>
+          <w:ilvl w:val="0"/>
+          <w:numId w:val="1"/>
+        </w:numPr>
+        <w:rPr>
+          <w:rFonts w:cstheme="minorHAnsi"/>
+        </w:rPr>
+      </w:pPr>
+      <w:r>
+        <w:rPr>
+          <w:rFonts w:cstheme="minorHAnsi"/>
+        </w:rPr>
+        <w:t>Describe experimental protocol and how TOXGREEN works</w:t>
+      </w:r>
+      <w:r>
+        <w:rPr>
+          <w:rFonts w:cstheme="minorHAnsi"/>
+        </w:rPr>
+        <w:t xml:space="preserve"> with references to TOXCAT and TOXGREEN literature</w:t>
+      </w:r>
+    </w:p>
+    <w:p>
+      <w:pPr>
+        <w:pStyle w:val="ListParagraph"/>
+        <w:numPr>
+          <w:ilvl w:val="1"/>
+          <w:numId w:val="1"/>
+        </w:numPr>
+        <w:rPr>
+          <w:rFonts w:cstheme="minorHAnsi"/>
+        </w:rPr>
+      </w:pPr>
+      <w:r>
+        <w:rPr>
+          <w:rFonts w:cstheme="minorHAnsi"/>
+        </w:rPr>
+        <w:t>Should we also add in detail for sort-seq here?</w:t>
+      </w:r>
+    </w:p>
+    <w:p>
+      <w:pPr>
+        <w:pStyle w:val="ListParagraph"/>
+        <w:numPr>
+          <w:ilvl w:val="1"/>
+          <w:numId w:val="1"/>
+        </w:numPr>
+        <w:rPr>
+          <w:rFonts w:cstheme="minorHAnsi"/>
+        </w:rPr>
+      </w:pPr>
+      <w:r>
+        <w:rPr>
+          <w:rFonts w:cstheme="minorHAnsi"/>
+        </w:rPr>
+        <w:t>If sort-seq is added, include a figure that details how we convert the reconstructed fluorescence to percent GpA using TOXGREEN</w:t>
+      </w:r>
+    </w:p>
+    <w:p>
+      <w:pPr>
+        <w:pStyle w:val="ListParagraph"/>
+        <w:numPr>
+          <w:ilvl w:val="1"/>
+          <w:numId w:val="1"/>
+        </w:numPr>
+        <w:rPr>
+          <w:rFonts w:cstheme="minorHAnsi"/>
+        </w:rPr>
+      </w:pPr>
+      <w:r>
+        <w:rPr>
+          <w:rFonts w:cstheme="minorHAnsi"/>
+        </w:rPr>
+        <w:t>Add in a sequence log for each class of design</w:t>
+      </w:r>
+    </w:p>
+    <w:p>
+      <w:pPr>
+        <w:rPr>
+          <w:rFonts w:cstheme="minorHAnsi"/>
+          <w:b/>
+          <w:bCs/>
+        </w:rPr>
+      </w:pPr>
+    </w:p>
+    <w:p>
+      <w:pPr>
+        <w:rPr>
+          <w:rFonts w:cstheme="minorHAnsi"/>
+          <w:b/>
+          <w:bCs/>
+        </w:rPr>
+      </w:pPr>
+    </w:p>
+    <w:p>
+      <w:pPr>
+        <w:rPr>
+          <w:rFonts w:cstheme="minorHAnsi"/>
+          <w:b/>
+          <w:bCs/>
+        </w:rPr>
+      </w:pPr>
+      <w:r>
+        <w:rPr>
+          <w:rFonts w:cstheme="minorHAnsi"/>
+          <w:b/>
+          <w:bCs/>
+        </w:rPr>
+        <w:t xml:space="preserve">Figure </w:t>
+      </w:r>
+      <w:r>
+        <w:rPr>
+          <w:rFonts w:cstheme="minorHAnsi"/>
+          <w:b/>
+          <w:bCs/>
+        </w:rPr>
+        <w:t>3</w:t>
+      </w:r>
+    </w:p>
+    <w:p>
+      <w:pPr>
+        <w:rPr>
+          <w:rFonts w:cstheme="minorHAnsi"/>
+        </w:rPr>
+      </w:pPr>
+      <w:r>
+        <w:rPr>
+          <w:noProof/>
+        </w:rPr>
+        <w:lastRenderedPageBreak/>
+        <w:drawing>
+          <wp:inline distT="0" distB="0" distL="0" distR="0" wp14:anchorId="27BD85C2" wp14:editId="5DEA6EC4">
+            <wp:extent cx="5943600" cy="3298825"/>
+            <wp:effectExtent l="0" t="0" r="0" b="0"/>
+            <wp:docPr id="1206657997" name="Picture 1"/>
+            <wp:cNvGraphicFramePr>
+              <a:graphicFrameLocks xmlns:a="http://schemas.openxmlformats.org/drawingml/2006/main" noChangeAspect="1"/>
+            </wp:cNvGraphicFramePr>
+            <a:graphic xmlns:a="http://schemas.openxmlformats.org/drawingml/2006/main">
+              <a:graphicData uri="http://schemas.openxmlformats.org/drawingml/2006/picture">
+                <pic:pic xmlns:pic="http://schemas.openxmlformats.org/drawingml/2006/picture">
+                  <pic:nvPicPr>
+                    <pic:cNvPr id="0" name="Picture 1"/>
+                    <pic:cNvPicPr>
+                      <a:picLocks noChangeAspect="1" noChangeArrowheads="1"/>
+                    </pic:cNvPicPr>
+                  </pic:nvPicPr>
+                  <pic:blipFill>
+                    <a:blip r:embed="rId8" cstate="print">
+                      <a:extLst>
+                        <a:ext uri="{28A0092B-C50C-407E-A947-70E740481C1C}">
+                          <a14:useLocalDpi xmlns:a14="http://schemas.microsoft.com/office/drawing/2010/main" val="0"/>
+                        </a:ext>
+                      </a:extLst>
+                    </a:blip>
+                    <a:srcRect/>
+                    <a:stretch>
+                      <a:fillRect/>
+                    </a:stretch>
+                  </pic:blipFill>
+                  <pic:spPr bwMode="auto">
+                    <a:xfrm>
+                      <a:off x="0" y="0"/>
+                      <a:ext cx="5943600" cy="3298825"/>
+                    </a:xfrm>
+                    <a:prstGeom prst="rect">
+                      <a:avLst/>
+                    </a:prstGeom>
+                    <a:noFill/>
+                    <a:ln>
+                      <a:noFill/>
+                    </a:ln>
+                  </pic:spPr>
+                </pic:pic>
+              </a:graphicData>
+            </a:graphic>
+          </wp:inline>
+        </w:drawing>
+      </w:r>
+    </w:p>
+    <w:p>
+      <w:pPr>
+        <w:rPr>
+          <w:rFonts w:cstheme="minorHAnsi"/>
+        </w:rPr>
+      </w:pPr>
+      <w:r>
+        <w:rPr>
+          <w:rFonts w:cstheme="minorHAnsi"/>
+        </w:rPr>
+        <w:t>Figure 3. A) The normalized fluorescence plotted against the design energy score for all of the designed sequences in the dataset. The plot is separated by the geometric region of design with GASright in green, Left in yellow, and right in purple. B) The dataset is filtered for designs where at least 1 clash and void mutant is also found to fluoresce. The WT (dark green) fluorescence distribution is compared to the fluorescence distributions of their corresponding mutants. C) Separated graphs for normalized fluorescence against the design energy score in A.</w:t>
+      </w:r>
+    </w:p>
+    <w:p>
+      <w:pPr>
+        <w:pStyle w:val="ListParagraph"/>
+        <w:numPr>
+          <w:ilvl w:val="0"/>
+          <w:numId w:val="1"/>
+        </w:numPr>
+        <w:rPr>
+          <w:rFonts w:cstheme="minorHAnsi"/>
+        </w:rPr>
+      </w:pPr>
+      <w:r>
+        <w:rPr>
+          <w:rFonts w:cstheme="minorHAnsi"/>
+        </w:rPr>
+        <w:t xml:space="preserve">Fluorescence distribution </w:t>
+      </w:r>
+      <w:r>
+        <w:rPr>
+          <w:rFonts w:cstheme="minorHAnsi"/>
+        </w:rPr>
+        <w:t>vs design plots for all sequences</w:t>
+      </w:r>
+    </w:p>
+    <w:p>
+      <w:pPr>
+        <w:pStyle w:val="ListParagraph"/>
+        <w:numPr>
+          <w:ilvl w:val="1"/>
+          <w:numId w:val="1"/>
+        </w:numPr>
+        <w:rPr>
+          <w:rFonts w:cstheme="minorHAnsi"/>
+        </w:rPr>
+      </w:pPr>
+      <w:r>
+        <w:rPr>
+          <w:rFonts w:cstheme="minorHAnsi"/>
+        </w:rPr>
+        <w:t>Haven’t checked significance between designs and mutants yet, but that info would go here</w:t>
+      </w:r>
+      <w:r>
+        <w:rPr>
+          <w:rFonts w:cstheme="minorHAnsi"/>
+        </w:rPr>
+        <w:t xml:space="preserve"> (DO THIS)</w:t>
+      </w:r>
+    </w:p>
+    <w:p>
+      <w:pPr>
+        <w:pStyle w:val="ListParagraph"/>
+        <w:numPr>
+          <w:ilvl w:val="1"/>
+          <w:numId w:val="1"/>
+        </w:numPr>
+        <w:rPr>
+          <w:rFonts w:cstheme="minorHAnsi"/>
+        </w:rPr>
+      </w:pPr>
+      <w:r>
+        <w:rPr>
+          <w:rFonts w:cstheme="minorHAnsi"/>
+        </w:rPr>
+        <w:t>Could show regression graphs for all of these sequences</w:t>
+      </w:r>
+    </w:p>
+    <w:p>
+      <w:pPr>
+        <w:pStyle w:val="ListParagraph"/>
+        <w:numPr>
+          <w:ilvl w:val="1"/>
+          <w:numId w:val="1"/>
+        </w:numPr>
+        <w:rPr>
+          <w:rFonts w:cstheme="minorHAnsi"/>
+        </w:rPr>
+      </w:pPr>
+      <w:r>
+        <w:rPr>
+          <w:rFonts w:cstheme="minorHAnsi"/>
+        </w:rPr>
+        <w:t>Talk about GASright being the most stable, then left, then right</w:t>
+      </w:r>
+    </w:p>
+    <w:p>
+      <w:pPr>
+        <w:pStyle w:val="ListParagraph"/>
+        <w:numPr>
+          <w:ilvl w:val="2"/>
+          <w:numId w:val="1"/>
+        </w:numPr>
+        <w:rPr>
+          <w:rFonts w:cstheme="minorHAnsi"/>
+        </w:rPr>
+      </w:pPr>
+      <w:r>
+        <w:rPr>
+          <w:rFonts w:cstheme="minorHAnsi"/>
+        </w:rPr>
+        <w:t>Importance of hydrogen bonding for membrane protein stability</w:t>
+      </w:r>
+    </w:p>
+    <w:p>
+      <w:pPr>
+        <w:pStyle w:val="ListParagraph"/>
+        <w:numPr>
+          <w:ilvl w:val="1"/>
+          <w:numId w:val="1"/>
+        </w:numPr>
+        <w:rPr>
+          <w:rFonts w:cstheme="minorHAnsi"/>
+        </w:rPr>
+      </w:pPr>
+      <w:r>
+        <w:rPr>
+          <w:rFonts w:cstheme="minorHAnsi"/>
+        </w:rPr>
+        <w:t>Design energy score appears to better capture the GASright than the other structures</w:t>
+      </w:r>
+    </w:p>
+    <w:p>
+      <w:pPr>
+        <w:pStyle w:val="ListParagraph"/>
+        <w:numPr>
+          <w:ilvl w:val="2"/>
+          <w:numId w:val="1"/>
+        </w:numPr>
+        <w:rPr>
+          <w:rFonts w:cstheme="minorHAnsi"/>
+        </w:rPr>
+      </w:pPr>
+      <w:r>
+        <w:rPr>
+          <w:rFonts w:cstheme="minorHAnsi"/>
+        </w:rPr>
+        <w:t>Mention potential for utilizing other energy terms (electrostatics)</w:t>
+      </w:r>
+    </w:p>
+    <w:p>
+      <w:pPr>
+        <w:pStyle w:val="ListParagraph"/>
+        <w:numPr>
+          <w:ilvl w:val="0"/>
+          <w:numId w:val="1"/>
+        </w:numPr>
+        <w:rPr>
+          <w:rFonts w:cstheme="minorHAnsi"/>
+        </w:rPr>
+      </w:pPr>
+      <w:r>
+        <w:rPr>
+          <w:rFonts w:cstheme="minorHAnsi"/>
+        </w:rPr>
+        <w:t>Add in a line around 0.4 (conservative limit for association</w:t>
+      </w:r>
+    </w:p>
+    <w:p>
+      <w:pPr>
+        <w:rPr>
+          <w:rFonts w:cstheme="minorHAnsi"/>
+        </w:rPr>
+      </w:pPr>
+    </w:p>
+    <w:p>
+      <w:pPr>
+        <w:rPr>
+          <w:rFonts w:cstheme="minorHAnsi"/>
+        </w:rPr>
+      </w:pPr>
+    </w:p>
+    <w:p>
+      <w:pPr>
+        <w:rPr>
+          <w:rFonts w:cstheme="minorHAnsi"/>
+        </w:rPr>
+      </w:pPr>
+    </w:p>
+    <w:p>
+      <w:pPr>
+        <w:rPr>
+          <w:rFonts w:cstheme="minorHAnsi"/>
+        </w:rPr>
+      </w:pPr>
+    </w:p>
+    <w:p>
+      <w:pPr>
+        <w:rPr>
+          <w:rFonts w:cstheme="minorHAnsi"/>
+        </w:rPr>
+      </w:pPr>
+    </w:p>
+    <w:p>
+      <w:pPr>
+        <w:rPr>
+          <w:rFonts w:cstheme="minorHAnsi"/>
+          <w:b/>
+          <w:bCs/>
+        </w:rPr>
+      </w:pPr>
+      <w:r>
+        <w:rPr>
+          <w:rFonts w:cstheme="minorHAnsi"/>
+          <w:b/>
+          <w:bCs/>
+        </w:rPr>
+        <w:t>Delta Fluorescence Figure</w:t>
+      </w:r>
+    </w:p>
+    <w:p>
+      <w:pPr>
+        <w:rPr>
+          <w:rFonts w:cstheme="minorHAnsi"/>
+        </w:rPr>
+      </w:pPr>
+      <w:r>
+        <w:rPr>
+          <w:noProof/>
+        </w:rPr>
+        <w:lastRenderedPageBreak/>
+        <w:drawing>
+          <wp:inline distT="0" distB="0" distL="0" distR="0" wp14:anchorId="3D9842F7" wp14:editId="5191B570">
+            <wp:extent cx="5943600" cy="1392555"/>
+            <wp:effectExtent l="0" t="0" r="0" b="0"/>
+            <wp:docPr id="323277301" name="Picture 2"/>
+            <wp:cNvGraphicFramePr>
+              <a:graphicFrameLocks xmlns:a="http://schemas.openxmlformats.org/drawingml/2006/main" noChangeAspect="1"/>
+            </wp:cNvGraphicFramePr>
+            <a:graphic xmlns:a="http://schemas.openxmlformats.org/drawingml/2006/main">
+              <a:graphicData uri="http://schemas.openxmlformats.org/drawingml/2006/picture">
+                <pic:pic xmlns:pic="http://schemas.openxmlformats.org/drawingml/2006/picture">
+                  <pic:nvPicPr>
+                    <pic:cNvPr id="0" name="Picture 3"/>
+                    <pic:cNvPicPr>
+                      <a:picLocks noChangeAspect="1" noChangeArrowheads="1"/>
+                    </pic:cNvPicPr>
+                  </pic:nvPicPr>
+                  <pic:blipFill>
+                    <a:blip r:embed="rId9" cstate="print">
+                      <a:extLst>
+                        <a:ext uri="{28A0092B-C50C-407E-A947-70E740481C1C}">
+                          <a14:useLocalDpi xmlns:a14="http://schemas.microsoft.com/office/drawing/2010/main" val="0"/>
+                        </a:ext>
+                      </a:extLst>
+                    </a:blip>
+                    <a:srcRect/>
+                    <a:stretch>
+                      <a:fillRect/>
+                    </a:stretch>
+                  </pic:blipFill>
+                  <pic:spPr bwMode="auto">
+                    <a:xfrm>
+                      <a:off x="0" y="0"/>
+                      <a:ext cx="5943600" cy="1392555"/>
+                    </a:xfrm>
+                    <a:prstGeom prst="rect">
+                      <a:avLst/>
+                    </a:prstGeom>
+                    <a:noFill/>
+                    <a:ln>
+                      <a:noFill/>
+                    </a:ln>
+                  </pic:spPr>
+                </pic:pic>
+              </a:graphicData>
+            </a:graphic>
+          </wp:inline>
+        </w:drawing>
+      </w:r>
+    </w:p>
+    <w:p>
+      <w:pPr>
+        <w:rPr>
+          <w:rFonts w:cstheme="minorHAnsi"/>
+        </w:rPr>
+      </w:pPr>
+      <w:r>
+        <w:rPr>
+          <w:rFonts w:cstheme="minorHAnsi"/>
+        </w:rPr>
+        <w:t>Fluorescence of wild type designs subtracted by fluorescence of their corresponding mutants is plotted above.</w:t>
+      </w:r>
+    </w:p>
+    <w:p>
+      <w:pPr>
+        <w:pStyle w:val="ListParagraph"/>
+        <w:numPr>
+          <w:ilvl w:val="0"/>
+          <w:numId w:val="2"/>
+        </w:numPr>
+        <w:rPr>
+          <w:rFonts w:cstheme="minorHAnsi"/>
+        </w:rPr>
+      </w:pPr>
+      <w:r>
+        <w:rPr>
+          <w:rFonts w:cstheme="minorHAnsi"/>
+        </w:rPr>
+        <w:t>Plot this as an x vs y plot</w:t>
+      </w:r>
+    </w:p>
+    <w:p>
+      <w:pPr>
+        <w:rPr>
+          <w:rFonts w:cstheme="minorHAnsi"/>
+        </w:rPr>
+      </w:pPr>
+      <w:r>
+        <w:rPr>
+          <w:rFonts w:cstheme="minorHAnsi"/>
+        </w:rPr>
+        <w:t>Structures for the top 5 designs for each region</w:t>
+      </w:r>
+    </w:p>
+    <w:p>
+      <w:pPr>
+        <w:rPr>
+          <w:rFonts w:cstheme="minorHAnsi"/>
+        </w:rPr>
+      </w:pPr>
+      <w:r>
+        <w:rPr>
+          <w:noProof/>
+        </w:rPr>
+        <w:drawing>
+          <wp:inline distT="0" distB="0" distL="0" distR="0" wp14:anchorId="68F4A344" wp14:editId="63BA9D18">
             <wp:extent cx="5943600" cy="2958465"/>
             <wp:effectExtent l="0" t="0" r="0" b="0"/>
             <wp:docPr id="331101067" name="Picture 2" descr="A screenshot of a computer&#10;&#10;Description automatically generated"/>
@@ -25,7 +1388,7 @@
                     </pic:cNvPicPr>
                   </pic:nvPicPr>
                   <pic:blipFill>
-                    <a:blip r:embed="rId4" cstate="print">
+                    <a:blip r:embed="rId10" cstate="print">
                       <a:extLst>
                         <a:ext uri="{28A0092B-C50C-407E-A947-70E740481C1C}">
                           <a14:useLocalDpi xmlns:a14="http://schemas.microsoft.com/office/drawing/2010/main" val="0"/>
@@ -57,18 +1420,144 @@
         </w:drawing>
       </w:r>
     </w:p>
-    <w:p/>
-    <w:p/>
-    <w:p>
+    <w:p>
+      <w:pPr>
+        <w:rPr>
+          <w:rFonts w:cstheme="minorHAnsi"/>
+        </w:rPr>
+      </w:pPr>
+      <w:r>
+        <w:rPr>
+          <w:rFonts w:cstheme="minorHAnsi"/>
+        </w:rPr>
+        <w:t>Figure:</w:t>
+      </w:r>
+      <w:r>
+        <w:rPr>
+          <w:rFonts w:cstheme="minorHAnsi"/>
+        </w:rPr>
+        <w:t xml:space="preserve"> </w:t>
+      </w:r>
+      <w:r>
+        <w:rPr>
+          <w:rFonts w:cstheme="minorHAnsi"/>
+        </w:rPr>
+        <w:t>Frontal and side view of predicted structures for the top 5 fluorescent sequences for each region.</w:t>
+      </w:r>
+    </w:p>
+    <w:p>
+      <w:pPr>
+        <w:pStyle w:val="ListParagraph"/>
+        <w:numPr>
+          <w:ilvl w:val="0"/>
+          <w:numId w:val="1"/>
+        </w:numPr>
+        <w:rPr>
+          <w:rFonts w:cstheme="minorHAnsi"/>
+        </w:rPr>
+      </w:pPr>
+      <w:r>
+        <w:rPr>
+          <w:rFonts w:cstheme="minorHAnsi"/>
+        </w:rPr>
+        <w:t>Overall they look well packed, with some slight voids in the left and right regions</w:t>
+      </w:r>
+    </w:p>
+    <w:p>
+      <w:pPr>
+        <w:pStyle w:val="ListParagraph"/>
+        <w:numPr>
+          <w:ilvl w:val="0"/>
+          <w:numId w:val="1"/>
+        </w:numPr>
+        <w:rPr>
+          <w:rFonts w:cstheme="minorHAnsi"/>
+        </w:rPr>
+      </w:pPr>
+      <w:r>
+        <w:rPr>
+          <w:rFonts w:cstheme="minorHAnsi"/>
+        </w:rPr>
+        <w:t>Add in the energies for each of these, and the SASA (compare that to the VDW per square angstrom (vdw/SASA))</w:t>
+      </w:r>
+    </w:p>
+    <w:p>
+      <w:pPr>
+        <w:rPr>
+          <w:rFonts w:cstheme="minorHAnsi"/>
+        </w:rPr>
+      </w:pPr>
+    </w:p>
+    <w:p>
+      <w:pPr>
+        <w:rPr>
+          <w:rFonts w:cstheme="minorHAnsi"/>
+        </w:rPr>
+      </w:pPr>
+    </w:p>
+    <w:p>
+      <w:pPr>
+        <w:rPr>
+          <w:rFonts w:cstheme="minorHAnsi"/>
+        </w:rPr>
+      </w:pPr>
+    </w:p>
+    <w:p>
+      <w:pPr>
+        <w:rPr>
+          <w:rFonts w:cstheme="minorHAnsi"/>
+        </w:rPr>
+      </w:pPr>
+    </w:p>
+    <w:p>
+      <w:pPr>
+        <w:rPr>
+          <w:rFonts w:cstheme="minorHAnsi"/>
+        </w:rPr>
+      </w:pPr>
+    </w:p>
+    <w:p>
+      <w:pPr>
+        <w:rPr>
+          <w:rFonts w:cstheme="minorHAnsi"/>
+        </w:rPr>
+      </w:pPr>
+    </w:p>
+    <w:p>
+      <w:pPr>
+        <w:rPr>
+          <w:rFonts w:cstheme="minorHAnsi"/>
+          <w:b/>
+          <w:bCs/>
+        </w:rPr>
+      </w:pPr>
+      <w:r>
+        <w:rPr>
+          <w:rFonts w:cstheme="minorHAnsi"/>
+          <w:b/>
+          <w:bCs/>
+        </w:rPr>
+        <w:lastRenderedPageBreak/>
+        <w:t>Amino acid distribution per Fluorescence</w:t>
+      </w:r>
+    </w:p>
+    <w:p>
+      <w:pPr>
+        <w:rPr>
+          <w:rFonts w:cstheme="minorHAnsi"/>
+          <w:b/>
+          <w:bCs/>
+        </w:rPr>
+      </w:pPr>
       <w:r>
         <w:rPr>
           <w:noProof/>
         </w:rPr>
         <w:drawing>
-          <wp:inline distT="0" distB="0" distL="0" distR="0" wp14:anchorId="7AA3CA4D" wp14:editId="02E249DE">
-            <wp:extent cx="5943600" cy="3299460"/>
+          <wp:inline distT="0" distB="0" distL="0" distR="0" wp14:anchorId="7C581970" wp14:editId="44D5E43C">
+            <wp:extent cx="5943600" cy="2786380"/>
             <wp:effectExtent l="0" t="0" r="0" b="0"/>
-            <wp:docPr id="1781105330" name="Picture 3"/>
+            <wp:docPr id="1975848379" name="Picture 4"/>
             <wp:cNvGraphicFramePr>
               <a:graphicFrameLocks xmlns:a="http://schemas.openxmlformats.org/drawingml/2006/main" noChangeAspect="1"/>
             </wp:cNvGraphicFramePr>
@@ -76,13 +1565,13 @@
               <a:graphicData uri="http://schemas.openxmlformats.org/drawingml/2006/picture">
                 <pic:pic xmlns:pic="http://schemas.openxmlformats.org/drawingml/2006/picture">
                   <pic:nvPicPr>
-                    <pic:cNvPr id="0" name="Picture 5"/>
+                    <pic:cNvPr id="0" name="Picture 13"/>
                     <pic:cNvPicPr>
                       <a:picLocks noChangeAspect="1" noChangeArrowheads="1"/>
                     </pic:cNvPicPr>
                   </pic:nvPicPr>
                   <pic:blipFill>
-                    <a:blip r:embed="rId5" cstate="print">
+                    <a:blip r:embed="rId11" cstate="print">
                       <a:extLst>
                         <a:ext uri="{28A0092B-C50C-407E-A947-70E740481C1C}">
                           <a14:useLocalDpi xmlns:a14="http://schemas.microsoft.com/office/drawing/2010/main" val="0"/>
@@ -97,7 +1586,7 @@
                   <pic:spPr bwMode="auto">
                     <a:xfrm>
                       <a:off x="0" y="0"/>
-                      <a:ext cx="5943600" cy="3299460"/>
+                      <a:ext cx="5943600" cy="2786380"/>
                     </a:xfrm>
                     <a:prstGeom prst="rect">
                       <a:avLst/>
@@ -114,19 +1603,304 @@
         </w:drawing>
       </w:r>
     </w:p>
-    <w:p/>
-    <w:p/>
-    <w:p>
+    <w:p>
+      <w:pPr>
+        <w:rPr>
+          <w:rFonts w:cstheme="minorHAnsi"/>
+        </w:rPr>
+      </w:pPr>
+      <w:r>
+        <w:rPr>
+          <w:rFonts w:cstheme="minorHAnsi"/>
+        </w:rPr>
+        <w:t>Figure: The amino acid frequency was calculated for sequences based on their fluorescence (&gt;= 0.75, 0.5 – 0.75, 0.25-0.5, and &lt; 0.25). This was done for designs and</w:t>
+      </w:r>
+      <w:r>
+        <w:rPr>
+          <w:rFonts w:cstheme="minorHAnsi"/>
+        </w:rPr>
+        <w:t xml:space="preserve"> all</w:t>
+      </w:r>
+      <w:r>
+        <w:rPr>
+          <w:rFonts w:cstheme="minorHAnsi"/>
+        </w:rPr>
+        <w:t xml:space="preserve"> mutant</w:t>
+      </w:r>
+      <w:r>
+        <w:rPr>
+          <w:rFonts w:cstheme="minorHAnsi"/>
+        </w:rPr>
+        <w:t xml:space="preserve"> sequences</w:t>
+      </w:r>
+      <w:r>
+        <w:rPr>
+          <w:rFonts w:cstheme="minorHAnsi"/>
+        </w:rPr>
+        <w:t xml:space="preserve">. </w:t>
+      </w:r>
+    </w:p>
+    <w:p>
+      <w:pPr>
+        <w:pStyle w:val="ListParagraph"/>
+        <w:numPr>
+          <w:ilvl w:val="0"/>
+          <w:numId w:val="1"/>
+        </w:numPr>
+        <w:rPr>
+          <w:rFonts w:cstheme="minorHAnsi"/>
+        </w:rPr>
+      </w:pPr>
+      <w:r>
+        <w:rPr>
+          <w:rFonts w:cstheme="minorHAnsi"/>
+        </w:rPr>
+        <w:t>In all regions</w:t>
+      </w:r>
+      <w:r>
+        <w:rPr>
+          <w:rFonts w:cstheme="minorHAnsi"/>
+        </w:rPr>
+        <w:t>, isoleucine is more prevalently found in sequences with lower fluorescence</w:t>
+      </w:r>
+    </w:p>
+    <w:p>
+      <w:pPr>
+        <w:pStyle w:val="ListParagraph"/>
+        <w:numPr>
+          <w:ilvl w:val="0"/>
+          <w:numId w:val="1"/>
+        </w:numPr>
+        <w:rPr>
+          <w:rFonts w:cstheme="minorHAnsi"/>
+        </w:rPr>
+      </w:pPr>
+      <w:r>
+        <w:rPr>
+          <w:rFonts w:cstheme="minorHAnsi"/>
+        </w:rPr>
+        <w:t>Phenylalanine is also more prevalently found</w:t>
+      </w:r>
+      <w:r>
+        <w:rPr>
+          <w:rFonts w:cstheme="minorHAnsi"/>
+        </w:rPr>
+        <w:t xml:space="preserve"> in mutant sequences with lower fluorescence</w:t>
+      </w:r>
+    </w:p>
+    <w:p>
+      <w:pPr>
+        <w:pStyle w:val="ListParagraph"/>
+        <w:numPr>
+          <w:ilvl w:val="0"/>
+          <w:numId w:val="1"/>
+        </w:numPr>
+        <w:rPr>
+          <w:rFonts w:cstheme="minorHAnsi"/>
+        </w:rPr>
+      </w:pPr>
+      <w:r>
+        <w:rPr>
+          <w:rFonts w:cstheme="minorHAnsi"/>
+        </w:rPr>
+        <w:t>Tyrosine is kind of variable, but more prevalently found in mutant sequences with lower fluorescence</w:t>
+      </w:r>
+    </w:p>
+    <w:p>
+      <w:pPr>
+        <w:pStyle w:val="ListParagraph"/>
+        <w:numPr>
+          <w:ilvl w:val="1"/>
+          <w:numId w:val="1"/>
+        </w:numPr>
+        <w:rPr>
+          <w:rFonts w:cstheme="minorHAnsi"/>
+        </w:rPr>
+      </w:pPr>
+      <w:r>
+        <w:rPr>
+          <w:rFonts w:cstheme="minorHAnsi"/>
+        </w:rPr>
+        <w:t>Suggest that these AAs disrupt association</w:t>
+      </w:r>
+    </w:p>
+    <w:p>
+      <w:pPr>
+        <w:pStyle w:val="ListParagraph"/>
+        <w:numPr>
+          <w:ilvl w:val="0"/>
+          <w:numId w:val="1"/>
+        </w:numPr>
+        <w:rPr>
+          <w:rFonts w:cstheme="minorHAnsi"/>
+        </w:rPr>
+      </w:pPr>
+      <w:r>
+        <w:rPr>
+          <w:rFonts w:cstheme="minorHAnsi"/>
+        </w:rPr>
+        <w:t>Alanine is more prevalent in sequences with higher fluorescence</w:t>
+      </w:r>
+    </w:p>
+    <w:p>
+      <w:pPr>
+        <w:pStyle w:val="ListParagraph"/>
+        <w:numPr>
+          <w:ilvl w:val="1"/>
+          <w:numId w:val="1"/>
+        </w:numPr>
+        <w:rPr>
+          <w:rFonts w:cstheme="minorHAnsi"/>
+        </w:rPr>
+      </w:pPr>
+      <w:r>
+        <w:rPr>
+          <w:rFonts w:cstheme="minorHAnsi"/>
+        </w:rPr>
+        <w:t>Suggests that it helps facilitate association</w:t>
+      </w:r>
+    </w:p>
+    <w:p>
+      <w:pPr>
+        <w:pStyle w:val="ListParagraph"/>
+        <w:numPr>
+          <w:ilvl w:val="0"/>
+          <w:numId w:val="1"/>
+        </w:numPr>
+        <w:rPr>
+          <w:rFonts w:cstheme="minorHAnsi"/>
+        </w:rPr>
+      </w:pPr>
+      <w:r>
+        <w:rPr>
+          <w:rFonts w:cstheme="minorHAnsi"/>
+        </w:rPr>
+        <w:t xml:space="preserve">Distributions of hbond AAs (Ser, Thr) are similar throughout, suggesting that potential hbonding by these AAs is not the main driving force for association </w:t>
+      </w:r>
+    </w:p>
+    <w:p>
+      <w:pPr>
+        <w:rPr>
+          <w:rFonts w:cstheme="minorHAnsi"/>
+          <w:b/>
+          <w:bCs/>
+        </w:rPr>
+      </w:pPr>
+    </w:p>
+    <w:p>
+      <w:pPr>
+        <w:rPr>
+          <w:rFonts w:cstheme="minorHAnsi"/>
+          <w:b/>
+          <w:bCs/>
+        </w:rPr>
+      </w:pPr>
+    </w:p>
+    <w:p>
+      <w:pPr>
+        <w:rPr>
+          <w:rFonts w:cstheme="minorHAnsi"/>
+          <w:b/>
+          <w:bCs/>
+        </w:rPr>
+      </w:pPr>
+    </w:p>
+    <w:p>
+      <w:pPr>
+        <w:rPr>
+          <w:rFonts w:cstheme="minorHAnsi"/>
+          <w:b/>
+          <w:bCs/>
+        </w:rPr>
+      </w:pPr>
+    </w:p>
+    <w:p>
+      <w:pPr>
+        <w:rPr>
+          <w:rFonts w:cstheme="minorHAnsi"/>
+          <w:b/>
+          <w:bCs/>
+        </w:rPr>
+      </w:pPr>
+    </w:p>
+    <w:p>
+      <w:pPr>
+        <w:rPr>
+          <w:rFonts w:cstheme="minorHAnsi"/>
+          <w:b/>
+          <w:bCs/>
+        </w:rPr>
+      </w:pPr>
+    </w:p>
+    <w:p>
+      <w:pPr>
+        <w:rPr>
+          <w:rFonts w:cstheme="minorHAnsi"/>
+          <w:b/>
+          <w:bCs/>
+        </w:rPr>
+      </w:pPr>
+    </w:p>
+    <w:p>
+      <w:pPr>
+        <w:rPr>
+          <w:rFonts w:cstheme="minorHAnsi"/>
+          <w:b/>
+          <w:bCs/>
+        </w:rPr>
+      </w:pPr>
+    </w:p>
+    <w:p>
+      <w:pPr>
+        <w:rPr>
+          <w:rFonts w:cstheme="minorHAnsi"/>
+          <w:b/>
+          <w:bCs/>
+        </w:rPr>
+      </w:pPr>
+    </w:p>
+    <w:p>
+      <w:pPr>
+        <w:rPr>
+          <w:rFonts w:cstheme="minorHAnsi"/>
+          <w:b/>
+          <w:bCs/>
+        </w:rPr>
+      </w:pPr>
+    </w:p>
+    <w:p>
+      <w:pPr>
+        <w:rPr>
+          <w:rFonts w:cstheme="minorHAnsi"/>
+          <w:b/>
+          <w:bCs/>
+        </w:rPr>
+      </w:pPr>
+      <w:r>
+        <w:rPr>
+          <w:rFonts w:cstheme="minorHAnsi"/>
+          <w:b/>
+          <w:bCs/>
+        </w:rPr>
+        <w:lastRenderedPageBreak/>
+        <w:t>Delta G figure</w:t>
+      </w:r>
+    </w:p>
+    <w:p>
+      <w:pPr>
+        <w:rPr>
+          <w:rFonts w:cstheme="minorHAnsi"/>
+        </w:rPr>
+      </w:pPr>
       <w:r>
         <w:rPr>
           <w:noProof/>
         </w:rPr>
-        <w:lastRenderedPageBreak/>
         <w:drawing>
-          <wp:inline distT="0" distB="0" distL="0" distR="0" wp14:anchorId="5ADC2E0D" wp14:editId="33A2AD62">
-            <wp:extent cx="5943600" cy="2778125"/>
+          <wp:inline distT="0" distB="0" distL="0" distR="0" wp14:anchorId="3232CBA2" wp14:editId="61BAD81F">
+            <wp:extent cx="3982720" cy="2987040"/>
             <wp:effectExtent l="0" t="0" r="0" b="0"/>
-            <wp:docPr id="2043039315" name="Picture 2" descr="A graph of different colored lines&#10;&#10;Description automatically generated"/>
+            <wp:docPr id="1113476140" name="Picture 3" descr="A graph of a graph with numbers and dots&#10;&#10;Description automatically generated with medium confidence"/>
             <wp:cNvGraphicFramePr>
               <a:graphicFrameLocks xmlns:a="http://schemas.openxmlformats.org/drawingml/2006/main" noChangeAspect="1"/>
             </wp:cNvGraphicFramePr>
@@ -134,13 +1908,13 @@
               <a:graphicData uri="http://schemas.openxmlformats.org/drawingml/2006/picture">
                 <pic:pic xmlns:pic="http://schemas.openxmlformats.org/drawingml/2006/picture">
                   <pic:nvPicPr>
-                    <pic:cNvPr id="2043039315" name="Picture 2" descr="A graph of different colored lines&#10;&#10;Description automatically generated"/>
+                    <pic:cNvPr id="1113476140" name="Picture 3" descr="A graph of a graph with numbers and dots&#10;&#10;Description automatically generated with medium confidence"/>
                     <pic:cNvPicPr>
                       <a:picLocks noChangeAspect="1" noChangeArrowheads="1"/>
                     </pic:cNvPicPr>
                   </pic:nvPicPr>
                   <pic:blipFill>
-                    <a:blip r:embed="rId6" cstate="print">
+                    <a:blip r:embed="rId12">
                       <a:extLst>
                         <a:ext uri="{28A0092B-C50C-407E-A947-70E740481C1C}">
                           <a14:useLocalDpi xmlns:a14="http://schemas.microsoft.com/office/drawing/2010/main" val="0"/>
@@ -155,7 +1929,7 @@
                   <pic:spPr bwMode="auto">
                     <a:xfrm>
                       <a:off x="0" y="0"/>
-                      <a:ext cx="5943600" cy="2778125"/>
+                      <a:ext cx="3982720" cy="2987040"/>
                     </a:xfrm>
                     <a:prstGeom prst="rect">
                       <a:avLst/>
@@ -172,8 +1946,145 @@
         </w:drawing>
       </w:r>
     </w:p>
-    <w:p/>
-    <w:p/>
+    <w:p>
+      <w:pPr>
+        <w:rPr>
+          <w:rFonts w:cstheme="minorHAnsi"/>
+        </w:rPr>
+      </w:pPr>
+      <w:r>
+        <w:rPr>
+          <w:rFonts w:cstheme="minorHAnsi"/>
+        </w:rPr>
+        <w:t xml:space="preserve">Figure 4. Converting fluorescence to free energy. </w:t>
+      </w:r>
+    </w:p>
+    <w:p>
+      <w:pPr>
+        <w:pStyle w:val="ListParagraph"/>
+        <w:numPr>
+          <w:ilvl w:val="0"/>
+          <w:numId w:val="1"/>
+        </w:numPr>
+        <w:rPr>
+          <w:rFonts w:cstheme="minorHAnsi"/>
+        </w:rPr>
+      </w:pPr>
+      <w:r>
+        <w:rPr>
+          <w:rFonts w:cstheme="minorHAnsi"/>
+        </w:rPr>
+        <w:t>Detail here for how we convert from fluorescence to delta G</w:t>
+      </w:r>
+    </w:p>
+    <w:p>
+      <w:pPr>
+        <w:pStyle w:val="ListParagraph"/>
+        <w:numPr>
+          <w:ilvl w:val="1"/>
+          <w:numId w:val="1"/>
+        </w:numPr>
+        <w:rPr>
+          <w:rFonts w:cstheme="minorHAnsi"/>
+        </w:rPr>
+      </w:pPr>
+      <w:r>
+        <w:rPr>
+          <w:rFonts w:cstheme="minorHAnsi"/>
+        </w:rPr>
+        <w:t>Cite Gladys paper</w:t>
+      </w:r>
+    </w:p>
+    <w:p>
+      <w:pPr>
+        <w:pStyle w:val="ListParagraph"/>
+        <w:numPr>
+          <w:ilvl w:val="0"/>
+          <w:numId w:val="1"/>
+        </w:numPr>
+        <w:rPr>
+          <w:rFonts w:cstheme="minorHAnsi"/>
+        </w:rPr>
+      </w:pPr>
+      <w:r>
+        <w:rPr>
+          <w:rFonts w:cstheme="minorHAnsi"/>
+        </w:rPr>
+        <w:t>Talk about how we trimmed to this dataset:</w:t>
+      </w:r>
+    </w:p>
+    <w:p>
+      <w:pPr>
+        <w:pStyle w:val="ListParagraph"/>
+        <w:numPr>
+          <w:ilvl w:val="1"/>
+          <w:numId w:val="1"/>
+        </w:numPr>
+        <w:rPr>
+          <w:rFonts w:cstheme="minorHAnsi"/>
+        </w:rPr>
+      </w:pPr>
+      <w:r>
+        <w:rPr>
+          <w:rFonts w:cstheme="minorHAnsi"/>
+        </w:rPr>
+        <w:t>This image is for:</w:t>
+      </w:r>
+    </w:p>
+    <w:p>
+      <w:pPr>
+        <w:pStyle w:val="ListParagraph"/>
+        <w:numPr>
+          <w:ilvl w:val="2"/>
+          <w:numId w:val="1"/>
+        </w:numPr>
+        <w:rPr>
+          <w:rFonts w:cstheme="minorHAnsi"/>
+        </w:rPr>
+      </w:pPr>
+      <w:r>
+        <w:rPr>
+          <w:rFonts w:cstheme="minorHAnsi"/>
+        </w:rPr>
+        <w:t>At least 1 clashing mutant &lt; 35% OR the difference between the WT and mutant is &gt; 50%</w:t>
+      </w:r>
+    </w:p>
+    <w:p>
+      <w:pPr>
+        <w:pStyle w:val="ListParagraph"/>
+        <w:numPr>
+          <w:ilvl w:val="1"/>
+          <w:numId w:val="1"/>
+        </w:numPr>
+        <w:rPr>
+          <w:rFonts w:cstheme="minorHAnsi"/>
+        </w:rPr>
+      </w:pPr>
+      <w:r>
+        <w:rPr>
+          <w:rFonts w:cstheme="minorHAnsi"/>
+        </w:rPr>
+        <w:t>Give more information about clashing mutations here (probably also earlier in the design section)</w:t>
+      </w:r>
+    </w:p>
+    <w:p>
+      <w:pPr>
+        <w:pStyle w:val="ListParagraph"/>
+        <w:numPr>
+          <w:ilvl w:val="0"/>
+          <w:numId w:val="1"/>
+        </w:numPr>
+        <w:rPr>
+          <w:rFonts w:cstheme="minorHAnsi"/>
+        </w:rPr>
+      </w:pPr>
+      <w:r>
+        <w:rPr>
+          <w:rFonts w:cstheme="minorHAnsi"/>
+        </w:rPr>
+        <w:t>Talk about the impact of van der Waals packing in left and right versus GASright</w:t>
+      </w:r>
+    </w:p>
     <w:sectPr>
       <w:pgSz w:w="12240" w:h="15840"/>
       <w:pgMar w:top="1440" w:right="1440" w:bottom="1440" w:left="1440" w:header="720" w:footer="720" w:gutter="0"/>
@@ -182,6 +2093,242 @@
     </w:sectPr>
   </w:body>
 </w:document>
+</file>
+
+<file path=word/numbering.xml><?xml version="1.0" encoding="utf-8"?>
+<w:numbering xmlns:wpc="http://schemas.microsoft.com/office/word/2010/wordprocessingCanvas" xmlns:cx="http://schemas.microsoft.com/office/drawing/2014/chartex" xmlns:cx1="http://schemas.microsoft.com/office/drawing/2015/9/8/chartex" xmlns:cx2="http://schemas.microsoft.com/office/drawing/2015/10/21/chartex" xmlns:cx3="http://schemas.microsoft.com/office/drawing/2016/5/9/chartex" xmlns:cx4="http://schemas.microsoft.com/office/drawing/2016/5/10/chartex" xmlns:cx5="http://schemas.microsoft.com/office/drawing/2016/5/11/chartex" xmlns:cx6="http://schemas.microsoft.com/office/drawing/2016/5/12/chartex" xmlns:cx7="http://schemas.microsoft.com/office/drawing/2016/5/13/chartex" xmlns:cx8="http://schemas.microsoft.com/office/drawing/2016/5/14/chartex" xmlns:mc="http://schemas.openxmlformats.org/markup-compatibility/2006" xmlns:aink="http://schemas.microsoft.com/office/drawing/2016/ink" xmlns:am3d="http://schemas.microsoft.com/office/drawing/2017/model3d" xmlns:o="urn:schemas-microsoft-com:office:office" xmlns:oel="http://schemas.microsoft.com/office/2019/extlst" xmlns:r="http://schemas.openxmlformats.org/officeDocument/2006/relationships" xmlns:m="http://schemas.openxmlformats.org/officeDocument/2006/math" xmlns:v="urn:schemas-microsoft-com:vml" xmlns:wp14="http://schemas.microsoft.com/office/word/2010/wordprocessingDrawing" xmlns:wp="http://schemas.openxmlformats.org/drawingml/2006/wordprocessingDrawing" xmlns:w10="urn:schemas-microsoft-com:office:word" xmlns:w="http://schemas.openxmlformats.org/wordprocessingml/2006/main" xmlns:w14="http://schemas.microsoft.com/office/word/2010/wordml" xmlns:w15="http://schemas.microsoft.com/office/word/2012/wordml" xmlns:w16cex="http://schemas.microsoft.com/office/word/2018/wordml/cex" xmlns:w16cid="http://schemas.microsoft.com/office/word/2016/wordml/cid" xmlns:w16="http://schemas.microsoft.com/office/word/2018/wordml" xmlns:w16sdtdh="http://schemas.microsoft.com/office/word/2020/wordml/sdtdatahash" xmlns:w16se="http://schemas.microsoft.com/office/word/2015/wordml/symex" xmlns:wpg="http://schemas.microsoft.com/office/word/2010/wordprocessingGroup" xmlns:wpi="http://schemas.microsoft.com/office/word/2010/wordprocessingInk" xmlns:wne="http://schemas.microsoft.com/office/word/2006/wordml" xmlns:wps="http://schemas.microsoft.com/office/word/2010/wordprocessingShape" mc:Ignorable="w14 w15 w16se w16cid w16 w16cex w16sdtdh wp14">
+  <w:abstractNum w:abstractNumId="0" w15:restartNumberingAfterBreak="0">
+    <w:nsid w:val="1B3B4C0E"/>
+    <w:multiLevelType w:val="hybridMultilevel"/>
+    <w:tmpl w:val="2C726366"/>
+    <w:lvl w:ilvl="0" w:tplc="970A03F6">
+      <w:numFmt w:val="bullet"/>
+      <w:lvlText w:val="-"/>
+      <w:lvlJc w:val="left"/>
+      <w:pPr>
+        <w:ind w:left="720" w:hanging="360"/>
+      </w:pPr>
+      <w:rPr>
+        <w:rFonts w:ascii="Calibri" w:eastAsiaTheme="minorHAnsi" w:hAnsi="Calibri" w:cs="Calibri" w:hint="default"/>
+      </w:rPr>
+    </w:lvl>
+    <w:lvl w:ilvl="1" w:tplc="04090003" w:tentative="1">
+      <w:start w:val="1"/>
+      <w:numFmt w:val="bullet"/>
+      <w:lvlText w:val="o"/>
+      <w:lvlJc w:val="left"/>
+      <w:pPr>
+        <w:ind w:left="1440" w:hanging="360"/>
+      </w:pPr>
+      <w:rPr>
+        <w:rFonts w:ascii="Courier New" w:hAnsi="Courier New" w:cs="Courier New" w:hint="default"/>
+      </w:rPr>
+    </w:lvl>
+    <w:lvl w:ilvl="2" w:tplc="04090005" w:tentative="1">
+      <w:start w:val="1"/>
+      <w:numFmt w:val="bullet"/>
+      <w:lvlText w:val=""/>
+      <w:lvlJc w:val="left"/>
+      <w:pPr>
+        <w:ind w:left="2160" w:hanging="360"/>
+      </w:pPr>
+      <w:rPr>
+        <w:rFonts w:ascii="Wingdings" w:hAnsi="Wingdings" w:hint="default"/>
+      </w:rPr>
+    </w:lvl>
+    <w:lvl w:ilvl="3" w:tplc="04090001" w:tentative="1">
+      <w:start w:val="1"/>
+      <w:numFmt w:val="bullet"/>
+      <w:lvlText w:val=""/>
+      <w:lvlJc w:val="left"/>
+      <w:pPr>
+        <w:ind w:left="2880" w:hanging="360"/>
+      </w:pPr>
+      <w:rPr>
+        <w:rFonts w:ascii="Symbol" w:hAnsi="Symbol" w:hint="default"/>
+      </w:rPr>
+    </w:lvl>
+    <w:lvl w:ilvl="4" w:tplc="04090003" w:tentative="1">
+      <w:start w:val="1"/>
+      <w:numFmt w:val="bullet"/>
+      <w:lvlText w:val="o"/>
+      <w:lvlJc w:val="left"/>
+      <w:pPr>
+        <w:ind w:left="3600" w:hanging="360"/>
+      </w:pPr>
+      <w:rPr>
+        <w:rFonts w:ascii="Courier New" w:hAnsi="Courier New" w:cs="Courier New" w:hint="default"/>
+      </w:rPr>
+    </w:lvl>
+    <w:lvl w:ilvl="5" w:tplc="04090005" w:tentative="1">
+      <w:start w:val="1"/>
+      <w:numFmt w:val="bullet"/>
+      <w:lvlText w:val=""/>
+      <w:lvlJc w:val="left"/>
+      <w:pPr>
+        <w:ind w:left="4320" w:hanging="360"/>
+      </w:pPr>
+      <w:rPr>
+        <w:rFonts w:ascii="Wingdings" w:hAnsi="Wingdings" w:hint="default"/>
+      </w:rPr>
+    </w:lvl>
+    <w:lvl w:ilvl="6" w:tplc="04090001" w:tentative="1">
+      <w:start w:val="1"/>
+      <w:numFmt w:val="bullet"/>
+      <w:lvlText w:val=""/>
+      <w:lvlJc w:val="left"/>
+      <w:pPr>
+        <w:ind w:left="5040" w:hanging="360"/>
+      </w:pPr>
+      <w:rPr>
+        <w:rFonts w:ascii="Symbol" w:hAnsi="Symbol" w:hint="default"/>
+      </w:rPr>
+    </w:lvl>
+    <w:lvl w:ilvl="7" w:tplc="04090003" w:tentative="1">
+      <w:start w:val="1"/>
+      <w:numFmt w:val="bullet"/>
+      <w:lvlText w:val="o"/>
+      <w:lvlJc w:val="left"/>
+      <w:pPr>
+        <w:ind w:left="5760" w:hanging="360"/>
+      </w:pPr>
+      <w:rPr>
+        <w:rFonts w:ascii="Courier New" w:hAnsi="Courier New" w:cs="Courier New" w:hint="default"/>
+      </w:rPr>
+    </w:lvl>
+    <w:lvl w:ilvl="8" w:tplc="04090005" w:tentative="1">
+      <w:start w:val="1"/>
+      <w:numFmt w:val="bullet"/>
+      <w:lvlText w:val=""/>
+      <w:lvlJc w:val="left"/>
+      <w:pPr>
+        <w:ind w:left="6480" w:hanging="360"/>
+      </w:pPr>
+      <w:rPr>
+        <w:rFonts w:ascii="Wingdings" w:hAnsi="Wingdings" w:hint="default"/>
+      </w:rPr>
+    </w:lvl>
+  </w:abstractNum>
+  <w:abstractNum w:abstractNumId="1" w15:restartNumberingAfterBreak="0">
+    <w:nsid w:val="2BB864A0"/>
+    <w:multiLevelType w:val="hybridMultilevel"/>
+    <w:tmpl w:val="B3540BD0"/>
+    <w:lvl w:ilvl="0" w:tplc="04090001">
+      <w:start w:val="1"/>
+      <w:numFmt w:val="bullet"/>
+      <w:lvlText w:val=""/>
+      <w:lvlJc w:val="left"/>
+      <w:pPr>
+        <w:ind w:left="720" w:hanging="360"/>
+      </w:pPr>
+      <w:rPr>
+        <w:rFonts w:ascii="Symbol" w:hAnsi="Symbol" w:hint="default"/>
+      </w:rPr>
+    </w:lvl>
+    <w:lvl w:ilvl="1" w:tplc="04090003">
+      <w:start w:val="1"/>
+      <w:numFmt w:val="bullet"/>
+      <w:lvlText w:val="o"/>
+      <w:lvlJc w:val="left"/>
+      <w:pPr>
+        <w:ind w:left="1440" w:hanging="360"/>
+      </w:pPr>
+      <w:rPr>
+        <w:rFonts w:ascii="Courier New" w:hAnsi="Courier New" w:cs="Courier New" w:hint="default"/>
+      </w:rPr>
+    </w:lvl>
+    <w:lvl w:ilvl="2" w:tplc="04090005">
+      <w:start w:val="1"/>
+      <w:numFmt w:val="bullet"/>
+      <w:lvlText w:val=""/>
+      <w:lvlJc w:val="left"/>
+      <w:pPr>
+        <w:ind w:left="2160" w:hanging="360"/>
+      </w:pPr>
+      <w:rPr>
+        <w:rFonts w:ascii="Wingdings" w:hAnsi="Wingdings" w:hint="default"/>
+      </w:rPr>
+    </w:lvl>
+    <w:lvl w:ilvl="3" w:tplc="04090001" w:tentative="1">
+      <w:start w:val="1"/>
+      <w:numFmt w:val="bullet"/>
+      <w:lvlText w:val=""/>
+      <w:lvlJc w:val="left"/>
+      <w:pPr>
+        <w:ind w:left="2880" w:hanging="360"/>
+      </w:pPr>
+      <w:rPr>
+        <w:rFonts w:ascii="Symbol" w:hAnsi="Symbol" w:hint="default"/>
+      </w:rPr>
+    </w:lvl>
+    <w:lvl w:ilvl="4" w:tplc="04090003" w:tentative="1">
+      <w:start w:val="1"/>
+      <w:numFmt w:val="bullet"/>
+      <w:lvlText w:val="o"/>
+      <w:lvlJc w:val="left"/>
+      <w:pPr>
+        <w:ind w:left="3600" w:hanging="360"/>
+      </w:pPr>
+      <w:rPr>
+        <w:rFonts w:ascii="Courier New" w:hAnsi="Courier New" w:cs="Courier New" w:hint="default"/>
+      </w:rPr>
+    </w:lvl>
+    <w:lvl w:ilvl="5" w:tplc="04090005" w:tentative="1">
+      <w:start w:val="1"/>
+      <w:numFmt w:val="bullet"/>
+      <w:lvlText w:val=""/>
+      <w:lvlJc w:val="left"/>
+      <w:pPr>
+        <w:ind w:left="4320" w:hanging="360"/>
+      </w:pPr>
+      <w:rPr>
+        <w:rFonts w:ascii="Wingdings" w:hAnsi="Wingdings" w:hint="default"/>
+      </w:rPr>
+    </w:lvl>
+    <w:lvl w:ilvl="6" w:tplc="04090001" w:tentative="1">
+      <w:start w:val="1"/>
+      <w:numFmt w:val="bullet"/>
+      <w:lvlText w:val=""/>
+      <w:lvlJc w:val="left"/>
+      <w:pPr>
+        <w:ind w:left="5040" w:hanging="360"/>
+      </w:pPr>
+      <w:rPr>
+        <w:rFonts w:ascii="Symbol" w:hAnsi="Symbol" w:hint="default"/>
+      </w:rPr>
+    </w:lvl>
+    <w:lvl w:ilvl="7" w:tplc="04090003" w:tentative="1">
+      <w:start w:val="1"/>
+      <w:numFmt w:val="bullet"/>
+      <w:lvlText w:val="o"/>
+      <w:lvlJc w:val="left"/>
+      <w:pPr>
+        <w:ind w:left="5760" w:hanging="360"/>
+      </w:pPr>
+      <w:rPr>
+        <w:rFonts w:ascii="Courier New" w:hAnsi="Courier New" w:cs="Courier New" w:hint="default"/>
+      </w:rPr>
+    </w:lvl>
+    <w:lvl w:ilvl="8" w:tplc="04090005" w:tentative="1">
+      <w:start w:val="1"/>
+      <w:numFmt w:val="bullet"/>
+      <w:lvlText w:val=""/>
+      <w:lvlJc w:val="left"/>
+      <w:pPr>
+        <w:ind w:left="6480" w:hanging="360"/>
+      </w:pPr>
+      <w:rPr>
+        <w:rFonts w:ascii="Wingdings" w:hAnsi="Wingdings" w:hint="default"/>
+      </w:rPr>
+    </w:lvl>
+  </w:abstractNum>
+  <w:num w:numId="1" w16cid:durableId="848372802">
+    <w:abstractNumId w:val="1"/>
+  </w:num>
+  <w:num w:numId="2" w16cid:durableId="508102727">
+    <w:abstractNumId w:val="0"/>
+  </w:num>
+</w:numbering>
 </file>
 
 <file path=word/styles.xml><?xml version="1.0" encoding="utf-8"?>
@@ -612,6 +2759,34 @@
     <w:semiHidden/>
     <w:unhideWhenUsed/>
   </w:style>
+  <w:style w:type="paragraph" w:customStyle="1" w:styleId="Standard">
+    <w:name w:val="Standard"/>
+    <w:rsid w:val="005269DE"/>
+    <w:pPr>
+      <w:suppressAutoHyphens/>
+      <w:autoSpaceDN w:val="0"/>
+      <w:spacing w:after="0" w:line="240" w:lineRule="auto"/>
+      <w:textAlignment w:val="baseline"/>
+    </w:pPr>
+    <w:rPr>
+      <w:rFonts w:ascii="Liberation Serif" w:eastAsia="Noto Serif CJK SC" w:hAnsi="Liberation Serif" w:cs="Lohit Devanagari"/>
+      <w:kern w:val="3"/>
+      <w:sz w:val="24"/>
+      <w:szCs w:val="24"/>
+      <w:lang w:eastAsia="zh-CN" w:bidi="hi-IN"/>
+    </w:rPr>
+  </w:style>
+  <w:style w:type="paragraph" w:styleId="ListParagraph">
+    <w:name w:val="List Paragraph"/>
+    <w:basedOn w:val="Normal"/>
+    <w:uiPriority w:val="34"/>
+    <w:qFormat/>
+    <w:rsid w:val="005269DE"/>
+    <w:pPr>
+      <w:ind w:left="720"/>
+      <w:contextualSpacing/>
+    </w:pPr>
+  </w:style>
 </w:styles>
 </file>
 

</xml_diff>